<commit_message>
Added - Known issues bugs for Localization and translation *Language-customize-rest-tab.docx *Language-drop-down-lists-auto-expand.docx Updated *Language-label-inconsistencies.docx
</commit_message>
<xml_diff>
--- a/changelog-merge/Language-label-inconsistencies.docx
+++ b/changelog-merge/Language-label-inconsistencies.docx
@@ -1,6 +1,6 @@
 
 <file path=word/document.xml><?xml version="1.0" encoding="utf-8"?>
-<w:document xmlns:wpc="http://schemas.microsoft.com/office/word/2010/wordprocessingCanvas" xmlns:cx="http://schemas.microsoft.com/office/drawing/2014/chartex" xmlns:cx1="http://schemas.microsoft.com/office/drawing/2015/9/8/chartex" xmlns:cx2="http://schemas.microsoft.com/office/drawing/2015/10/21/chartex" xmlns:cx3="http://schemas.microsoft.com/office/drawing/2016/5/9/chartex" xmlns:cx4="http://schemas.microsoft.com/office/drawing/2016/5/10/chartex" xmlns:cx5="http://schemas.microsoft.com/office/drawing/2016/5/11/chartex" xmlns:cx6="http://schemas.microsoft.com/office/drawing/2016/5/12/chartex" xmlns:cx7="http://schemas.microsoft.com/office/drawing/2016/5/13/chartex" xmlns:cx8="http://schemas.microsoft.com/office/drawing/2016/5/14/chartex" xmlns:mc="http://schemas.openxmlformats.org/markup-compatibility/2006" xmlns:aink="http://schemas.microsoft.com/office/drawing/2016/ink" xmlns:am3d="http://schemas.microsoft.com/office/drawing/2017/model3d" xmlns:o="urn:schemas-microsoft-com:office:office" xmlns:oel="http://schemas.microsoft.com/office/2019/extlst" xmlns:r="http://schemas.openxmlformats.org/officeDocument/2006/relationships" xmlns:m="http://schemas.openxmlformats.org/officeDocument/2006/math" xmlns:v="urn:schemas-microsoft-com:vml" xmlns:wp14="http://schemas.microsoft.com/office/word/2010/wordprocessingDrawing" xmlns:wp="http://schemas.openxmlformats.org/drawingml/2006/wordprocessingDrawing" xmlns:w10="urn:schemas-microsoft-com:office:word" xmlns:w="http://schemas.openxmlformats.org/wordprocessingml/2006/main" xmlns:w14="http://schemas.microsoft.com/office/word/2010/wordml" xmlns:w15="http://schemas.microsoft.com/office/word/2012/wordml" xmlns:w16cex="http://schemas.microsoft.com/office/word/2018/wordml/cex" xmlns:w16cid="http://schemas.microsoft.com/office/word/2016/wordml/cid" xmlns:w16="http://schemas.microsoft.com/office/word/2018/wordml" xmlns:w16du="http://schemas.microsoft.com/office/word/2023/wordml/word16du" xmlns:w16sdtdh="http://schemas.microsoft.com/office/word/2020/wordml/sdtdatahash" xmlns:w16se="http://schemas.microsoft.com/office/word/2015/wordml/symex" xmlns:wpg="http://schemas.microsoft.com/office/word/2010/wordprocessingGroup" xmlns:wpi="http://schemas.microsoft.com/office/word/2010/wordprocessingInk" xmlns:wne="http://schemas.microsoft.com/office/word/2006/wordml" xmlns:wps="http://schemas.microsoft.com/office/word/2010/wordprocessingShape" mc:Ignorable="w14 w15 w16se w16cid w16 w16cex w16sdtdh w16du wp14">
+<w:document xmlns:wpc="http://schemas.microsoft.com/office/word/2010/wordprocessingCanvas" xmlns:cx="http://schemas.microsoft.com/office/drawing/2014/chartex" xmlns:cx1="http://schemas.microsoft.com/office/drawing/2015/9/8/chartex" xmlns:cx2="http://schemas.microsoft.com/office/drawing/2015/10/21/chartex" xmlns:cx3="http://schemas.microsoft.com/office/drawing/2016/5/9/chartex" xmlns:cx4="http://schemas.microsoft.com/office/drawing/2016/5/10/chartex" xmlns:cx5="http://schemas.microsoft.com/office/drawing/2016/5/11/chartex" xmlns:cx6="http://schemas.microsoft.com/office/drawing/2016/5/12/chartex" xmlns:cx7="http://schemas.microsoft.com/office/drawing/2016/5/13/chartex" xmlns:cx8="http://schemas.microsoft.com/office/drawing/2016/5/14/chartex" xmlns:mc="http://schemas.openxmlformats.org/markup-compatibility/2006" xmlns:aink="http://schemas.microsoft.com/office/drawing/2016/ink" xmlns:am3d="http://schemas.microsoft.com/office/drawing/2017/model3d" xmlns:o="urn:schemas-microsoft-com:office:office" xmlns:oel="http://schemas.microsoft.com/office/2019/extlst" xmlns:r="http://schemas.openxmlformats.org/officeDocument/2006/relationships" xmlns:m="http://schemas.openxmlformats.org/officeDocument/2006/math" xmlns:v="urn:schemas-microsoft-com:vml" xmlns:wp14="http://schemas.microsoft.com/office/word/2010/wordprocessingDrawing" xmlns:wp="http://schemas.openxmlformats.org/drawingml/2006/wordprocessingDrawing" xmlns:w10="urn:schemas-microsoft-com:office:word" xmlns:w="http://schemas.openxmlformats.org/wordprocessingml/2006/main" xmlns:w14="http://schemas.microsoft.com/office/word/2010/wordml" xmlns:w15="http://schemas.microsoft.com/office/word/2012/wordml" xmlns:w16cex="http://schemas.microsoft.com/office/word/2018/wordml/cex" xmlns:w16cid="http://schemas.microsoft.com/office/word/2016/wordml/cid" xmlns:w16="http://schemas.microsoft.com/office/word/2018/wordml" xmlns:w16du="http://schemas.microsoft.com/office/word/2023/wordml/word16du" xmlns:w16sdtdh="http://schemas.microsoft.com/office/word/2020/wordml/sdtdatahash" xmlns:w16sdtfl="http://schemas.microsoft.com/office/word/2024/wordml/sdtformatlock" xmlns:w16se="http://schemas.microsoft.com/office/word/2015/wordml/symex" xmlns:wpg="http://schemas.microsoft.com/office/word/2010/wordprocessingGroup" xmlns:wpi="http://schemas.microsoft.com/office/word/2010/wordprocessingInk" xmlns:wne="http://schemas.microsoft.com/office/word/2006/wordml" xmlns:wps="http://schemas.microsoft.com/office/word/2010/wordprocessingShape" mc:Ignorable="w14 w15 w16se w16cid w16 w16cex w16sdtdh w16sdtfl w16du wp14">
   <w:body>
     <w:sdt>
       <w:sdtPr>
@@ -1159,6 +1159,406 @@
         <w:t xml:space="preserve">This inconsistency can lead to confusion in other language dialects like Afrikaans, French, Spanish, etc. </w:t>
       </w:r>
     </w:p>
+    <w:p>
+      <w:pPr>
+        <w:autoSpaceDE w:val="0"/>
+        <w:autoSpaceDN w:val="0"/>
+        <w:adjustRightInd w:val="0"/>
+        <w:spacing w:before="75" w:after="75" w:line="360" w:lineRule="auto"/>
+        <w:rPr>
+          <w:rFonts w:ascii="Segoe UI" w:hAnsi="Segoe UI" w:cs="Segoe UI"/>
+          <w:sz w:val="20"/>
+          <w:szCs w:val="20"/>
+          <w:lang w:val="x-none"/>
+        </w:rPr>
+      </w:pPr>
+    </w:p>
+    <w:p>
+      <w:pPr>
+        <w:autoSpaceDE w:val="0"/>
+        <w:autoSpaceDN w:val="0"/>
+        <w:adjustRightInd w:val="0"/>
+        <w:spacing w:before="75" w:after="75" w:line="360" w:lineRule="auto"/>
+        <w:rPr>
+          <w:rFonts w:ascii="Segoe UI" w:hAnsi="Segoe UI" w:cs="Segoe UI"/>
+          <w:sz w:val="20"/>
+          <w:szCs w:val="20"/>
+          <w:lang w:val="x-none"/>
+        </w:rPr>
+      </w:pPr>
+    </w:p>
+    <w:p>
+      <w:pPr>
+        <w:autoSpaceDE w:val="0"/>
+        <w:autoSpaceDN w:val="0"/>
+        <w:adjustRightInd w:val="0"/>
+        <w:spacing w:before="75" w:after="75" w:line="360" w:lineRule="auto"/>
+        <w:rPr>
+          <w:rFonts w:ascii="Segoe UI" w:hAnsi="Segoe UI" w:cs="Segoe UI"/>
+          <w:sz w:val="20"/>
+          <w:szCs w:val="20"/>
+          <w:lang w:val="x-none"/>
+        </w:rPr>
+      </w:pPr>
+    </w:p>
+    <w:p>
+      <w:pPr>
+        <w:autoSpaceDE w:val="0"/>
+        <w:autoSpaceDN w:val="0"/>
+        <w:adjustRightInd w:val="0"/>
+        <w:spacing w:before="75" w:after="75" w:line="360" w:lineRule="auto"/>
+        <w:rPr>
+          <w:rFonts w:ascii="Segoe UI" w:hAnsi="Segoe UI" w:cs="Segoe UI"/>
+          <w:sz w:val="20"/>
+          <w:szCs w:val="20"/>
+          <w:lang w:val="x-none"/>
+        </w:rPr>
+      </w:pPr>
+    </w:p>
+    <w:p>
+      <w:pPr>
+        <w:autoSpaceDE w:val="0"/>
+        <w:autoSpaceDN w:val="0"/>
+        <w:adjustRightInd w:val="0"/>
+        <w:spacing w:before="75" w:after="75" w:line="360" w:lineRule="auto"/>
+        <w:rPr>
+          <w:rFonts w:ascii="Segoe UI" w:hAnsi="Segoe UI" w:cs="Segoe UI"/>
+          <w:sz w:val="20"/>
+          <w:szCs w:val="20"/>
+          <w:lang w:val="x-none"/>
+        </w:rPr>
+      </w:pPr>
+    </w:p>
+    <w:p>
+      <w:pPr>
+        <w:autoSpaceDE w:val="0"/>
+        <w:autoSpaceDN w:val="0"/>
+        <w:adjustRightInd w:val="0"/>
+        <w:spacing w:before="75" w:after="75" w:line="360" w:lineRule="auto"/>
+        <w:rPr>
+          <w:rFonts w:ascii="Segoe UI" w:hAnsi="Segoe UI" w:cs="Segoe UI"/>
+          <w:sz w:val="20"/>
+          <w:szCs w:val="20"/>
+          <w:lang w:val="x-none"/>
+        </w:rPr>
+      </w:pPr>
+    </w:p>
+    <w:p>
+      <w:pPr>
+        <w:autoSpaceDE w:val="0"/>
+        <w:autoSpaceDN w:val="0"/>
+        <w:adjustRightInd w:val="0"/>
+        <w:spacing w:before="75" w:after="75" w:line="360" w:lineRule="auto"/>
+        <w:rPr>
+          <w:rFonts w:ascii="Segoe UI" w:hAnsi="Segoe UI" w:cs="Segoe UI"/>
+          <w:sz w:val="20"/>
+          <w:szCs w:val="20"/>
+          <w:lang w:val="x-none"/>
+        </w:rPr>
+      </w:pPr>
+    </w:p>
+    <w:p>
+      <w:pPr>
+        <w:autoSpaceDE w:val="0"/>
+        <w:autoSpaceDN w:val="0"/>
+        <w:adjustRightInd w:val="0"/>
+        <w:spacing w:before="75" w:after="75" w:line="360" w:lineRule="auto"/>
+        <w:rPr>
+          <w:rFonts w:ascii="Segoe UI" w:hAnsi="Segoe UI" w:cs="Segoe UI"/>
+          <w:sz w:val="20"/>
+          <w:szCs w:val="20"/>
+          <w:lang w:val="x-none"/>
+        </w:rPr>
+      </w:pPr>
+    </w:p>
+    <w:p>
+      <w:pPr>
+        <w:autoSpaceDE w:val="0"/>
+        <w:autoSpaceDN w:val="0"/>
+        <w:adjustRightInd w:val="0"/>
+        <w:spacing w:before="75" w:after="75" w:line="360" w:lineRule="auto"/>
+        <w:rPr>
+          <w:rFonts w:ascii="Segoe UI" w:hAnsi="Segoe UI" w:cs="Segoe UI"/>
+          <w:sz w:val="20"/>
+          <w:szCs w:val="20"/>
+          <w:lang w:val="x-none"/>
+        </w:rPr>
+      </w:pPr>
+    </w:p>
+    <w:p>
+      <w:pPr>
+        <w:autoSpaceDE w:val="0"/>
+        <w:autoSpaceDN w:val="0"/>
+        <w:adjustRightInd w:val="0"/>
+        <w:spacing w:before="75" w:after="75" w:line="360" w:lineRule="auto"/>
+        <w:rPr>
+          <w:rFonts w:ascii="Segoe UI" w:hAnsi="Segoe UI" w:cs="Segoe UI"/>
+          <w:sz w:val="20"/>
+          <w:szCs w:val="20"/>
+          <w:lang w:val="x-none"/>
+        </w:rPr>
+      </w:pPr>
+    </w:p>
+    <w:p>
+      <w:pPr>
+        <w:autoSpaceDE w:val="0"/>
+        <w:autoSpaceDN w:val="0"/>
+        <w:adjustRightInd w:val="0"/>
+        <w:spacing w:before="75" w:after="75" w:line="360" w:lineRule="auto"/>
+        <w:rPr>
+          <w:rFonts w:ascii="Segoe UI" w:hAnsi="Segoe UI" w:cs="Segoe UI"/>
+          <w:sz w:val="20"/>
+          <w:szCs w:val="20"/>
+          <w:lang w:val="x-none"/>
+        </w:rPr>
+      </w:pPr>
+    </w:p>
+    <w:p>
+      <w:pPr>
+        <w:pStyle w:val="Heading2"/>
+      </w:pPr>
+      <w:r>
+        <w:lastRenderedPageBreak/>
+        <w:t>Confirm Quotes and Orders - (Input menu)</w:t>
+      </w:r>
+    </w:p>
+    <w:p>
+      <w:pPr>
+        <w:autoSpaceDE w:val="0"/>
+        <w:autoSpaceDN w:val="0"/>
+        <w:adjustRightInd w:val="0"/>
+        <w:spacing w:before="75" w:after="75" w:line="360" w:lineRule="auto"/>
+        <w:rPr>
+          <w:rFonts w:ascii="Segoe UI" w:hAnsi="Segoe UI" w:cs="Segoe UI"/>
+          <w:sz w:val="20"/>
+          <w:szCs w:val="20"/>
+          <w:lang w:val="x-none"/>
+        </w:rPr>
+      </w:pPr>
+      <w:r>
+        <w:rPr>
+          <w:rFonts w:ascii="Segoe UI" w:hAnsi="Segoe UI" w:cs="Segoe UI"/>
+          <w:sz w:val="20"/>
+          <w:szCs w:val="20"/>
+          <w:lang w:val="x-none"/>
+        </w:rPr>
+        <w:t xml:space="preserve">On Input-&gt;Confirm Shift + F3 (Orders) option the Creditors column translates as Creditors control - label 552 </w:t>
+      </w:r>
+    </w:p>
+    <w:p>
+      <w:pPr>
+        <w:autoSpaceDE w:val="0"/>
+        <w:autoSpaceDN w:val="0"/>
+        <w:adjustRightInd w:val="0"/>
+        <w:spacing w:before="75" w:after="75" w:line="360" w:lineRule="auto"/>
+        <w:rPr>
+          <w:rFonts w:ascii="Segoe UI" w:hAnsi="Segoe UI" w:cs="Segoe UI"/>
+          <w:sz w:val="20"/>
+          <w:szCs w:val="20"/>
+          <w:lang w:val="x-none"/>
+        </w:rPr>
+      </w:pPr>
+      <w:r>
+        <w:rPr>
+          <w:rFonts w:ascii="Segoe UI" w:hAnsi="Segoe UI" w:cs="Segoe UI"/>
+          <w:sz w:val="20"/>
+          <w:szCs w:val="20"/>
+          <w:lang w:val="x-none"/>
+        </w:rPr>
+        <w:t>Recommended label = 30 or 161 Creditors in the exe should fix this.</w:t>
+      </w:r>
+    </w:p>
+    <w:p>
+      <w:pPr>
+        <w:autoSpaceDE w:val="0"/>
+        <w:autoSpaceDN w:val="0"/>
+        <w:adjustRightInd w:val="0"/>
+        <w:spacing w:before="75" w:after="75" w:line="360" w:lineRule="auto"/>
+        <w:rPr>
+          <w:rFonts w:ascii="Segoe UI" w:hAnsi="Segoe UI" w:cs="Segoe UI"/>
+          <w:sz w:val="20"/>
+          <w:szCs w:val="20"/>
+          <w:lang w:val="x-none"/>
+        </w:rPr>
+      </w:pPr>
+      <w:r>
+        <w:rPr>
+          <w:rFonts w:ascii="Segoe UI" w:hAnsi="Segoe UI" w:cs="Segoe UI"/>
+          <w:sz w:val="20"/>
+          <w:szCs w:val="20"/>
+          <w:lang w:val="x-none"/>
+        </w:rPr>
+        <w:drawing>
+          <wp:inline distT="0" distB="0" distL="0" distR="0" wp14:anchorId="07A6710C" wp14:editId="4FF31550">
+            <wp:extent cx="5397856" cy="3743325"/>
+            <wp:effectExtent l="0" t="0" r="0" b="0"/>
+            <wp:docPr id="426867696" name="Picture 4"/>
+            <wp:cNvGraphicFramePr>
+              <a:graphicFrameLocks xmlns:a="http://schemas.openxmlformats.org/drawingml/2006/main" noChangeAspect="1"/>
+            </wp:cNvGraphicFramePr>
+            <a:graphic xmlns:a="http://schemas.openxmlformats.org/drawingml/2006/main">
+              <a:graphicData uri="http://schemas.openxmlformats.org/drawingml/2006/picture">
+                <pic:pic xmlns:pic="http://schemas.openxmlformats.org/drawingml/2006/picture">
+                  <pic:nvPicPr>
+                    <pic:cNvPr id="0" name="Picture 11"/>
+                    <pic:cNvPicPr>
+                      <a:picLocks noChangeAspect="1" noChangeArrowheads="1"/>
+                    </pic:cNvPicPr>
+                  </pic:nvPicPr>
+                  <pic:blipFill>
+                    <a:blip r:embed="rId10">
+                      <a:extLst>
+                        <a:ext uri="{28A0092B-C50C-407E-A947-70E740481C1C}">
+                          <a14:useLocalDpi xmlns:a14="http://schemas.microsoft.com/office/drawing/2010/main" val="0"/>
+                        </a:ext>
+                      </a:extLst>
+                    </a:blip>
+                    <a:srcRect/>
+                    <a:stretch>
+                      <a:fillRect/>
+                    </a:stretch>
+                  </pic:blipFill>
+                  <pic:spPr bwMode="auto">
+                    <a:xfrm>
+                      <a:off x="0" y="0"/>
+                      <a:ext cx="5398423" cy="3743718"/>
+                    </a:xfrm>
+                    <a:prstGeom prst="rect">
+                      <a:avLst/>
+                    </a:prstGeom>
+                    <a:noFill/>
+                    <a:ln>
+                      <a:noFill/>
+                    </a:ln>
+                  </pic:spPr>
+                </pic:pic>
+              </a:graphicData>
+            </a:graphic>
+          </wp:inline>
+        </w:drawing>
+      </w:r>
+    </w:p>
+    <w:p>
+      <w:pPr>
+        <w:autoSpaceDE w:val="0"/>
+        <w:autoSpaceDN w:val="0"/>
+        <w:adjustRightInd w:val="0"/>
+        <w:spacing w:before="75" w:after="75" w:line="360" w:lineRule="auto"/>
+        <w:rPr>
+          <w:rFonts w:ascii="Segoe UI" w:hAnsi="Segoe UI" w:cs="Segoe UI"/>
+          <w:sz w:val="20"/>
+          <w:szCs w:val="20"/>
+          <w:lang w:val="x-none"/>
+        </w:rPr>
+      </w:pPr>
+      <w:r>
+        <w:rPr>
+          <w:rFonts w:ascii="Segoe UI" w:hAnsi="Segoe UI" w:cs="Segoe UI"/>
+          <w:sz w:val="20"/>
+          <w:szCs w:val="20"/>
+          <w:lang w:val="x-none"/>
+        </w:rPr>
+        <w:t xml:space="preserve">On Input-&gt;Confirm Shift + F3 (Quotes) option the Debtors column translates correctly as Debtors - Probably 31 or 160 is used - (NOTE label 553 after label 552 Creditors control is not used) </w:t>
+      </w:r>
+    </w:p>
+    <w:p>
+      <w:pPr>
+        <w:autoSpaceDE w:val="0"/>
+        <w:autoSpaceDN w:val="0"/>
+        <w:adjustRightInd w:val="0"/>
+        <w:spacing w:before="75" w:after="75" w:line="360" w:lineRule="auto"/>
+        <w:rPr>
+          <w:rFonts w:ascii="Segoe UI" w:hAnsi="Segoe UI" w:cs="Segoe UI"/>
+          <w:sz w:val="20"/>
+          <w:szCs w:val="20"/>
+          <w:lang w:val="x-none"/>
+        </w:rPr>
+      </w:pPr>
+      <w:r>
+        <w:rPr>
+          <w:rFonts w:ascii="Segoe UI" w:hAnsi="Segoe UI" w:cs="Segoe UI"/>
+          <w:sz w:val="20"/>
+          <w:szCs w:val="20"/>
+          <w:lang w:val="x-none"/>
+        </w:rPr>
+        <w:drawing>
+          <wp:inline distT="0" distB="0" distL="0" distR="0" wp14:anchorId="174B7CF4" wp14:editId="7693AA4A">
+            <wp:extent cx="5439061" cy="3771900"/>
+            <wp:effectExtent l="0" t="0" r="9525" b="0"/>
+            <wp:docPr id="43921793" name="Picture 3"/>
+            <wp:cNvGraphicFramePr>
+              <a:graphicFrameLocks xmlns:a="http://schemas.openxmlformats.org/drawingml/2006/main" noChangeAspect="1"/>
+            </wp:cNvGraphicFramePr>
+            <a:graphic xmlns:a="http://schemas.openxmlformats.org/drawingml/2006/main">
+              <a:graphicData uri="http://schemas.openxmlformats.org/drawingml/2006/picture">
+                <pic:pic xmlns:pic="http://schemas.openxmlformats.org/drawingml/2006/picture">
+                  <pic:nvPicPr>
+                    <pic:cNvPr id="0" name="Picture 12"/>
+                    <pic:cNvPicPr>
+                      <a:picLocks noChangeAspect="1" noChangeArrowheads="1"/>
+                    </pic:cNvPicPr>
+                  </pic:nvPicPr>
+                  <pic:blipFill>
+                    <a:blip r:embed="rId11">
+                      <a:extLst>
+                        <a:ext uri="{28A0092B-C50C-407E-A947-70E740481C1C}">
+                          <a14:useLocalDpi xmlns:a14="http://schemas.microsoft.com/office/drawing/2010/main" val="0"/>
+                        </a:ext>
+                      </a:extLst>
+                    </a:blip>
+                    <a:srcRect/>
+                    <a:stretch>
+                      <a:fillRect/>
+                    </a:stretch>
+                  </pic:blipFill>
+                  <pic:spPr bwMode="auto">
+                    <a:xfrm>
+                      <a:off x="0" y="0"/>
+                      <a:ext cx="5439632" cy="3772296"/>
+                    </a:xfrm>
+                    <a:prstGeom prst="rect">
+                      <a:avLst/>
+                    </a:prstGeom>
+                    <a:noFill/>
+                    <a:ln>
+                      <a:noFill/>
+                    </a:ln>
+                  </pic:spPr>
+                </pic:pic>
+              </a:graphicData>
+            </a:graphic>
+          </wp:inline>
+        </w:drawing>
+      </w:r>
+    </w:p>
+    <w:p>
+      <w:pPr>
+        <w:autoSpaceDE w:val="0"/>
+        <w:autoSpaceDN w:val="0"/>
+        <w:adjustRightInd w:val="0"/>
+        <w:spacing w:before="75" w:after="75" w:line="360" w:lineRule="auto"/>
+        <w:rPr>
+          <w:rFonts w:ascii="Segoe UI" w:hAnsi="Segoe UI" w:cs="Segoe UI"/>
+          <w:sz w:val="20"/>
+          <w:szCs w:val="20"/>
+          <w:lang w:val="x-none"/>
+        </w:rPr>
+      </w:pPr>
+    </w:p>
+    <w:p>
+      <w:pPr>
+        <w:autoSpaceDE w:val="0"/>
+        <w:autoSpaceDN w:val="0"/>
+        <w:adjustRightInd w:val="0"/>
+        <w:spacing w:before="75" w:after="75" w:line="360" w:lineRule="auto"/>
+        <w:rPr>
+          <w:rFonts w:ascii="Segoe UI" w:hAnsi="Segoe UI" w:cs="Segoe UI"/>
+          <w:sz w:val="20"/>
+          <w:szCs w:val="20"/>
+          <w:lang w:val="x-none"/>
+        </w:rPr>
+      </w:pPr>
+    </w:p>
     <w:sectPr>
       <w:pgSz w:w="11906" w:h="16838"/>
       <w:pgMar w:top="720" w:right="720" w:bottom="720" w:left="720" w:header="708" w:footer="708" w:gutter="0"/>
@@ -1170,7 +1570,7 @@
 </file>
 
 <file path=word/numbering.xml><?xml version="1.0" encoding="utf-8"?>
-<w:numbering xmlns:wpc="http://schemas.microsoft.com/office/word/2010/wordprocessingCanvas" xmlns:cx="http://schemas.microsoft.com/office/drawing/2014/chartex" xmlns:cx1="http://schemas.microsoft.com/office/drawing/2015/9/8/chartex" xmlns:cx2="http://schemas.microsoft.com/office/drawing/2015/10/21/chartex" xmlns:cx3="http://schemas.microsoft.com/office/drawing/2016/5/9/chartex" xmlns:cx4="http://schemas.microsoft.com/office/drawing/2016/5/10/chartex" xmlns:cx5="http://schemas.microsoft.com/office/drawing/2016/5/11/chartex" xmlns:cx6="http://schemas.microsoft.com/office/drawing/2016/5/12/chartex" xmlns:cx7="http://schemas.microsoft.com/office/drawing/2016/5/13/chartex" xmlns:cx8="http://schemas.microsoft.com/office/drawing/2016/5/14/chartex" xmlns:mc="http://schemas.openxmlformats.org/markup-compatibility/2006" xmlns:aink="http://schemas.microsoft.com/office/drawing/2016/ink" xmlns:am3d="http://schemas.microsoft.com/office/drawing/2017/model3d" xmlns:o="urn:schemas-microsoft-com:office:office" xmlns:oel="http://schemas.microsoft.com/office/2019/extlst" xmlns:r="http://schemas.openxmlformats.org/officeDocument/2006/relationships" xmlns:m="http://schemas.openxmlformats.org/officeDocument/2006/math" xmlns:v="urn:schemas-microsoft-com:vml" xmlns:wp14="http://schemas.microsoft.com/office/word/2010/wordprocessingDrawing" xmlns:wp="http://schemas.openxmlformats.org/drawingml/2006/wordprocessingDrawing" xmlns:w10="urn:schemas-microsoft-com:office:word" xmlns:w="http://schemas.openxmlformats.org/wordprocessingml/2006/main" xmlns:w14="http://schemas.microsoft.com/office/word/2010/wordml" xmlns:w15="http://schemas.microsoft.com/office/word/2012/wordml" xmlns:w16cex="http://schemas.microsoft.com/office/word/2018/wordml/cex" xmlns:w16cid="http://schemas.microsoft.com/office/word/2016/wordml/cid" xmlns:w16="http://schemas.microsoft.com/office/word/2018/wordml" xmlns:w16du="http://schemas.microsoft.com/office/word/2023/wordml/word16du" xmlns:w16sdtdh="http://schemas.microsoft.com/office/word/2020/wordml/sdtdatahash" xmlns:w16se="http://schemas.microsoft.com/office/word/2015/wordml/symex" xmlns:wpg="http://schemas.microsoft.com/office/word/2010/wordprocessingGroup" xmlns:wpi="http://schemas.microsoft.com/office/word/2010/wordprocessingInk" xmlns:wne="http://schemas.microsoft.com/office/word/2006/wordml" xmlns:wps="http://schemas.microsoft.com/office/word/2010/wordprocessingShape" mc:Ignorable="w14 w15 w16se w16cid w16 w16cex w16sdtdh w16du wp14">
+<w:numbering xmlns:wpc="http://schemas.microsoft.com/office/word/2010/wordprocessingCanvas" xmlns:cx="http://schemas.microsoft.com/office/drawing/2014/chartex" xmlns:cx1="http://schemas.microsoft.com/office/drawing/2015/9/8/chartex" xmlns:cx2="http://schemas.microsoft.com/office/drawing/2015/10/21/chartex" xmlns:cx3="http://schemas.microsoft.com/office/drawing/2016/5/9/chartex" xmlns:cx4="http://schemas.microsoft.com/office/drawing/2016/5/10/chartex" xmlns:cx5="http://schemas.microsoft.com/office/drawing/2016/5/11/chartex" xmlns:cx6="http://schemas.microsoft.com/office/drawing/2016/5/12/chartex" xmlns:cx7="http://schemas.microsoft.com/office/drawing/2016/5/13/chartex" xmlns:cx8="http://schemas.microsoft.com/office/drawing/2016/5/14/chartex" xmlns:mc="http://schemas.openxmlformats.org/markup-compatibility/2006" xmlns:aink="http://schemas.microsoft.com/office/drawing/2016/ink" xmlns:am3d="http://schemas.microsoft.com/office/drawing/2017/model3d" xmlns:o="urn:schemas-microsoft-com:office:office" xmlns:oel="http://schemas.microsoft.com/office/2019/extlst" xmlns:r="http://schemas.openxmlformats.org/officeDocument/2006/relationships" xmlns:m="http://schemas.openxmlformats.org/officeDocument/2006/math" xmlns:v="urn:schemas-microsoft-com:vml" xmlns:wp14="http://schemas.microsoft.com/office/word/2010/wordprocessingDrawing" xmlns:wp="http://schemas.openxmlformats.org/drawingml/2006/wordprocessingDrawing" xmlns:w10="urn:schemas-microsoft-com:office:word" xmlns:w="http://schemas.openxmlformats.org/wordprocessingml/2006/main" xmlns:w14="http://schemas.microsoft.com/office/word/2010/wordml" xmlns:w15="http://schemas.microsoft.com/office/word/2012/wordml" xmlns:w16cex="http://schemas.microsoft.com/office/word/2018/wordml/cex" xmlns:w16cid="http://schemas.microsoft.com/office/word/2016/wordml/cid" xmlns:w16="http://schemas.microsoft.com/office/word/2018/wordml" xmlns:w16du="http://schemas.microsoft.com/office/word/2023/wordml/word16du" xmlns:w16sdtdh="http://schemas.microsoft.com/office/word/2020/wordml/sdtdatahash" xmlns:w16sdtfl="http://schemas.microsoft.com/office/word/2024/wordml/sdtformatlock" xmlns:w16se="http://schemas.microsoft.com/office/word/2015/wordml/symex" xmlns:wpg="http://schemas.microsoft.com/office/word/2010/wordprocessingGroup" xmlns:wpi="http://schemas.microsoft.com/office/word/2010/wordprocessingInk" xmlns:wne="http://schemas.microsoft.com/office/word/2006/wordml" xmlns:wps="http://schemas.microsoft.com/office/word/2010/wordprocessingShape" mc:Ignorable="w14 w15 w16se w16cid w16 w16cex w16sdtdh w16sdtfl w16du wp14">
   <w:abstractNum w:abstractNumId="0" w15:restartNumberingAfterBreak="0">
     <w:nsid w:val="005DFD9B"/>
     <w:multiLevelType w:val="multilevel"/>
@@ -11021,7 +11421,7 @@
 </file>
 
 <file path=word/styles.xml><?xml version="1.0" encoding="utf-8"?>
-<w:styles xmlns:mc="http://schemas.openxmlformats.org/markup-compatibility/2006" xmlns:r="http://schemas.openxmlformats.org/officeDocument/2006/relationships" xmlns:w="http://schemas.openxmlformats.org/wordprocessingml/2006/main" xmlns:w14="http://schemas.microsoft.com/office/word/2010/wordml" xmlns:w15="http://schemas.microsoft.com/office/word/2012/wordml" xmlns:w16cex="http://schemas.microsoft.com/office/word/2018/wordml/cex" xmlns:w16cid="http://schemas.microsoft.com/office/word/2016/wordml/cid" xmlns:w16="http://schemas.microsoft.com/office/word/2018/wordml" xmlns:w16du="http://schemas.microsoft.com/office/word/2023/wordml/word16du" xmlns:w16sdtdh="http://schemas.microsoft.com/office/word/2020/wordml/sdtdatahash" xmlns:w16se="http://schemas.microsoft.com/office/word/2015/wordml/symex" mc:Ignorable="w14 w15 w16se w16cid w16 w16cex w16sdtdh w16du">
+<w:styles xmlns:mc="http://schemas.openxmlformats.org/markup-compatibility/2006" xmlns:r="http://schemas.openxmlformats.org/officeDocument/2006/relationships" xmlns:w="http://schemas.openxmlformats.org/wordprocessingml/2006/main" xmlns:w14="http://schemas.microsoft.com/office/word/2010/wordml" xmlns:w15="http://schemas.microsoft.com/office/word/2012/wordml" xmlns:w16cex="http://schemas.microsoft.com/office/word/2018/wordml/cex" xmlns:w16cid="http://schemas.microsoft.com/office/word/2016/wordml/cid" xmlns:w16="http://schemas.microsoft.com/office/word/2018/wordml" xmlns:w16du="http://schemas.microsoft.com/office/word/2023/wordml/word16du" xmlns:w16sdtdh="http://schemas.microsoft.com/office/word/2020/wordml/sdtdatahash" xmlns:w16sdtfl="http://schemas.microsoft.com/office/word/2024/wordml/sdtformatlock" xmlns:w16se="http://schemas.microsoft.com/office/word/2015/wordml/symex" mc:Ignorable="w14 w15 w16se w16cid w16 w16cex w16sdtdh w16sdtfl w16du">
   <w:docDefaults>
     <w:rPrDefault>
       <w:rPr>
@@ -11511,7 +11911,6 @@
   <w:style w:type="character" w:default="1" w:styleId="DefaultParagraphFont">
     <w:name w:val="Default Paragraph Font"/>
     <w:uiPriority w:val="1"/>
-    <w:semiHidden/>
     <w:unhideWhenUsed/>
   </w:style>
   <w:style w:type="table" w:default="1" w:styleId="TableNormal">

</xml_diff>